<commit_message>
+ api enabled camera state
</commit_message>
<xml_diff>
--- a/documentation/bvc_api.docx
+++ b/documentation/bvc_api.docx
@@ -15,9 +15,6 @@
     <w:p>
       <w:pPr>
         <w:pStyle w:val="a4"/>
-        <w:rPr>
-          <w:lang w:val="ru-RU"/>
-        </w:rPr>
       </w:pPr>
       <w:r>
         <w:t>Authorization</w:t>
@@ -51,7 +48,15 @@
         <w:ind w:firstLine="720"/>
       </w:pPr>
       <w:r>
-        <w:t>GET api/camera/</w:t>
+        <w:t xml:space="preserve">GET </w:t>
+      </w:r>
+      <w:proofErr w:type="spellStart"/>
+      <w:r>
+        <w:t>api</w:t>
+      </w:r>
+      <w:proofErr w:type="spellEnd"/>
+      <w:r>
+        <w:t>/camera/</w:t>
       </w:r>
       <w:r>
         <w:t>all/</w:t>
@@ -62,13 +67,34 @@
         <w:ind w:firstLine="720"/>
       </w:pPr>
       <w:r>
-        <w:t>GET api/camera/&lt;camera_id&gt;/</w:t>
-      </w:r>
-    </w:p>
-    <w:p>
-      <w:r>
-        <w:t>Response: json</w:t>
-      </w:r>
+        <w:t xml:space="preserve">GET </w:t>
+      </w:r>
+      <w:proofErr w:type="spellStart"/>
+      <w:r>
+        <w:t>api</w:t>
+      </w:r>
+      <w:proofErr w:type="spellEnd"/>
+      <w:r>
+        <w:t>/camera/&lt;</w:t>
+      </w:r>
+      <w:proofErr w:type="spellStart"/>
+      <w:r>
+        <w:t>camera_id</w:t>
+      </w:r>
+      <w:proofErr w:type="spellEnd"/>
+      <w:r>
+        <w:t>&gt;/</w:t>
+      </w:r>
+    </w:p>
+    <w:p>
+      <w:r>
+        <w:t xml:space="preserve">Response: </w:t>
+      </w:r>
+      <w:proofErr w:type="spellStart"/>
+      <w:r>
+        <w:t>json</w:t>
+      </w:r>
+      <w:proofErr w:type="spellEnd"/>
       <w:r>
         <w:t>:</w:t>
       </w:r>
@@ -107,7 +133,35 @@
         <w:rPr>
           <w:rStyle w:val="a8"/>
         </w:rPr>
-        <w:t>{“id”: string, “url”: string},</w:t>
+        <w:t xml:space="preserve">{“id”: </w:t>
+      </w:r>
+      <w:proofErr w:type="spellStart"/>
+      <w:r>
+        <w:rPr>
+          <w:rStyle w:val="a8"/>
+        </w:rPr>
+        <w:t>int</w:t>
+      </w:r>
+      <w:proofErr w:type="spellEnd"/>
+      <w:r>
+        <w:rPr>
+          <w:rStyle w:val="a8"/>
+        </w:rPr>
+        <w:t>, “</w:t>
+      </w:r>
+      <w:proofErr w:type="spellStart"/>
+      <w:r>
+        <w:rPr>
+          <w:rStyle w:val="a8"/>
+        </w:rPr>
+        <w:t>url</w:t>
+      </w:r>
+      <w:proofErr w:type="spellEnd"/>
+      <w:r>
+        <w:rPr>
+          <w:rStyle w:val="a8"/>
+        </w:rPr>
+        <w:t>”: string},</w:t>
       </w:r>
       <w:r>
         <w:rPr>
@@ -156,7 +210,115 @@
         <w:rPr>
           <w:rStyle w:val="a8"/>
         </w:rPr>
-        <w:t>{“id”: string, “url”: string}}</w:t>
+        <w:t xml:space="preserve">{“id”: </w:t>
+      </w:r>
+      <w:proofErr w:type="spellStart"/>
+      <w:r>
+        <w:rPr>
+          <w:rStyle w:val="a8"/>
+        </w:rPr>
+        <w:t>int</w:t>
+      </w:r>
+      <w:proofErr w:type="spellEnd"/>
+      <w:r>
+        <w:rPr>
+          <w:rStyle w:val="a8"/>
+        </w:rPr>
+        <w:t>, “</w:t>
+      </w:r>
+      <w:r>
+        <w:rPr>
+          <w:rStyle w:val="a8"/>
+        </w:rPr>
+        <w:t>name</w:t>
+      </w:r>
+      <w:r>
+        <w:rPr>
+          <w:rStyle w:val="a8"/>
+        </w:rPr>
+        <w:t>”: string</w:t>
+      </w:r>
+      <w:r>
+        <w:rPr>
+          <w:rStyle w:val="a8"/>
+        </w:rPr>
+        <w:t>, “</w:t>
+      </w:r>
+      <w:proofErr w:type="spellStart"/>
+      <w:r>
+        <w:rPr>
+          <w:rStyle w:val="a8"/>
+        </w:rPr>
+        <w:t>url</w:t>
+      </w:r>
+      <w:proofErr w:type="spellEnd"/>
+      <w:r>
+        <w:rPr>
+          <w:rStyle w:val="a8"/>
+        </w:rPr>
+        <w:t xml:space="preserve">”: </w:t>
+      </w:r>
+      <w:proofErr w:type="gramStart"/>
+      <w:r>
+        <w:rPr>
+          <w:rStyle w:val="a8"/>
+        </w:rPr>
+        <w:t>string</w:t>
+      </w:r>
+      <w:r>
+        <w:rPr>
+          <w:rStyle w:val="a8"/>
+        </w:rPr>
+        <w:t xml:space="preserve"> </w:t>
+      </w:r>
+      <w:r>
+        <w:rPr>
+          <w:rStyle w:val="a8"/>
+        </w:rPr>
+        <w:t>,</w:t>
+      </w:r>
+      <w:proofErr w:type="gramEnd"/>
+      <w:r>
+        <w:rPr>
+          <w:rStyle w:val="a8"/>
+        </w:rPr>
+        <w:t xml:space="preserve"> “</w:t>
+      </w:r>
+      <w:r>
+        <w:rPr>
+          <w:rStyle w:val="a8"/>
+        </w:rPr>
+        <w:t>enable</w:t>
+      </w:r>
+      <w:r>
+        <w:rPr>
+          <w:rStyle w:val="a8"/>
+        </w:rPr>
+        <w:t>d</w:t>
+      </w:r>
+      <w:r>
+        <w:rPr>
+          <w:rStyle w:val="a8"/>
+        </w:rPr>
+        <w:t xml:space="preserve">”: </w:t>
+      </w:r>
+      <w:r>
+        <w:rPr>
+          <w:rStyle w:val="a8"/>
+        </w:rPr>
+        <w:t>bool</w:t>
+      </w:r>
+      <w:r>
+        <w:rPr>
+          <w:rStyle w:val="a8"/>
+        </w:rPr>
+        <w:t xml:space="preserve"> </w:t>
+      </w:r>
+      <w:r>
+        <w:rPr>
+          <w:rStyle w:val="a8"/>
+        </w:rPr>
+        <w:t>}}</w:t>
       </w:r>
     </w:p>
     <w:p/>
@@ -178,13 +340,26 @@
         <w:ind w:firstLine="720"/>
       </w:pPr>
       <w:r>
-        <w:t>GET api/camera/&lt;</w:t>
-      </w:r>
+        <w:t xml:space="preserve">GET </w:t>
+      </w:r>
+      <w:proofErr w:type="spellStart"/>
+      <w:r>
+        <w:t>api</w:t>
+      </w:r>
+      <w:proofErr w:type="spellEnd"/>
+      <w:r>
+        <w:t>/camera/&lt;</w:t>
+      </w:r>
+      <w:proofErr w:type="spellStart"/>
       <w:r>
         <w:t>camera_</w:t>
       </w:r>
       <w:r>
-        <w:t>id&gt;/</w:t>
+        <w:t>id</w:t>
+      </w:r>
+      <w:proofErr w:type="spellEnd"/>
+      <w:r>
+        <w:t>&gt;/</w:t>
       </w:r>
       <w:r>
         <w:t>alert/all/</w:t>
@@ -195,16 +370,37 @@
         <w:ind w:firstLine="720"/>
       </w:pPr>
       <w:r>
-        <w:t>GET api/camera/&lt;</w:t>
+        <w:t xml:space="preserve">GET </w:t>
+      </w:r>
+      <w:proofErr w:type="spellStart"/>
+      <w:r>
+        <w:t>api</w:t>
+      </w:r>
+      <w:proofErr w:type="spellEnd"/>
+      <w:r>
+        <w:t>/camera/&lt;</w:t>
       </w:r>
       <w:r>
         <w:t xml:space="preserve"> </w:t>
       </w:r>
+      <w:proofErr w:type="spellStart"/>
       <w:r>
         <w:t>camera_</w:t>
       </w:r>
       <w:r>
-        <w:t>id&gt;/alert/&lt;alert_id&gt;/</w:t>
+        <w:t>id</w:t>
+      </w:r>
+      <w:proofErr w:type="spellEnd"/>
+      <w:r>
+        <w:t>&gt;/alert/&lt;</w:t>
+      </w:r>
+      <w:proofErr w:type="spellStart"/>
+      <w:r>
+        <w:t>alert_id</w:t>
+      </w:r>
+      <w:proofErr w:type="spellEnd"/>
+      <w:r>
+        <w:t>&gt;/</w:t>
       </w:r>
     </w:p>
     <w:p>
@@ -212,7 +408,15 @@
         <w:t>Response:</w:t>
       </w:r>
       <w:r>
-        <w:t xml:space="preserve"> json:</w:t>
+        <w:t xml:space="preserve"> </w:t>
+      </w:r>
+      <w:proofErr w:type="spellStart"/>
+      <w:r>
+        <w:t>json</w:t>
+      </w:r>
+      <w:proofErr w:type="spellEnd"/>
+      <w:r>
+        <w:t>:</w:t>
       </w:r>
     </w:p>
     <w:p>
@@ -379,7 +583,31 @@
         <w:ind w:firstLine="720"/>
       </w:pPr>
       <w:r>
-        <w:t xml:space="preserve">PUT api/camera/&lt;camera_id&gt;/alert/&lt;alert_id&gt;/ </w:t>
+        <w:t xml:space="preserve">PUT </w:t>
+      </w:r>
+      <w:proofErr w:type="spellStart"/>
+      <w:r>
+        <w:t>api</w:t>
+      </w:r>
+      <w:proofErr w:type="spellEnd"/>
+      <w:r>
+        <w:t>/camera/&lt;</w:t>
+      </w:r>
+      <w:proofErr w:type="spellStart"/>
+      <w:r>
+        <w:t>camera_id</w:t>
+      </w:r>
+      <w:proofErr w:type="spellEnd"/>
+      <w:r>
+        <w:t>&gt;/alert/&lt;</w:t>
+      </w:r>
+      <w:proofErr w:type="spellStart"/>
+      <w:r>
+        <w:t>alert_id</w:t>
+      </w:r>
+      <w:proofErr w:type="spellEnd"/>
+      <w:r>
+        <w:t xml:space="preserve">&gt;/ </w:t>
       </w:r>
     </w:p>
     <w:p>
@@ -390,23 +618,41 @@
         <w:t>POST</w:t>
       </w:r>
       <w:r>
-        <w:t xml:space="preserve"> api/camera/&lt;camera_id&gt;/alert/ </w:t>
-      </w:r>
-    </w:p>
-    <w:p>
-      <w:pPr>
-        <w:rPr>
-          <w:rStyle w:val="a8"/>
-        </w:rPr>
-      </w:pPr>
-      <w:r>
-        <w:t>Payload: json</w:t>
-      </w:r>
-      <w:r>
-        <w:t>:</w:t>
-      </w:r>
-      <w:r>
         <w:t xml:space="preserve"> </w:t>
+      </w:r>
+      <w:proofErr w:type="spellStart"/>
+      <w:r>
+        <w:t>api</w:t>
+      </w:r>
+      <w:proofErr w:type="spellEnd"/>
+      <w:r>
+        <w:t>/camera/&lt;</w:t>
+      </w:r>
+      <w:proofErr w:type="spellStart"/>
+      <w:r>
+        <w:t>camera_id</w:t>
+      </w:r>
+      <w:proofErr w:type="spellEnd"/>
+      <w:r>
+        <w:t xml:space="preserve">&gt;/alert/ </w:t>
+      </w:r>
+    </w:p>
+    <w:p>
+      <w:pPr>
+        <w:rPr>
+          <w:rStyle w:val="a8"/>
+        </w:rPr>
+      </w:pPr>
+      <w:r>
+        <w:t xml:space="preserve">Payload: </w:t>
+      </w:r>
+      <w:proofErr w:type="spellStart"/>
+      <w:r>
+        <w:t>json</w:t>
+      </w:r>
+      <w:proofErr w:type="spellEnd"/>
+      <w:r>
+        <w:t xml:space="preserve">: </w:t>
       </w:r>
       <w:r>
         <w:rPr>
@@ -442,8 +688,13 @@
       </w:pPr>
       <w:r>
         <w:lastRenderedPageBreak/>
-        <w:t>Response: json</w:t>
-      </w:r>
+        <w:t xml:space="preserve">Response: </w:t>
+      </w:r>
+      <w:proofErr w:type="spellStart"/>
+      <w:r>
+        <w:t>json</w:t>
+      </w:r>
+      <w:proofErr w:type="spellEnd"/>
       <w:r>
         <w:t xml:space="preserve">: </w:t>
       </w:r>
@@ -472,13 +723,53 @@
     <w:p>
       <w:r>
         <w:tab/>
-        <w:t>DELETE api/camera/&lt;camera_id&gt;/alert/&lt;alert_id&gt;/</w:t>
+        <w:t xml:space="preserve">DELETE </w:t>
+      </w:r>
+      <w:proofErr w:type="spellStart"/>
+      <w:r>
+        <w:t>api</w:t>
+      </w:r>
+      <w:proofErr w:type="spellEnd"/>
+      <w:r>
+        <w:t>/camera/&lt;</w:t>
+      </w:r>
+      <w:proofErr w:type="spellStart"/>
+      <w:r>
+        <w:t>camera_id</w:t>
+      </w:r>
+      <w:proofErr w:type="spellEnd"/>
+      <w:r>
+        <w:t>&gt;/alert/&lt;</w:t>
+      </w:r>
+      <w:proofErr w:type="spellStart"/>
+      <w:r>
+        <w:t>alert_id</w:t>
+      </w:r>
+      <w:proofErr w:type="spellEnd"/>
+      <w:r>
+        <w:t>&gt;/</w:t>
       </w:r>
     </w:p>
     <w:p>
       <w:r>
         <w:tab/>
-        <w:t>DELETE api/camera/&lt;camera_id&gt;/alert/all/</w:t>
+        <w:t xml:space="preserve">DELETE </w:t>
+      </w:r>
+      <w:proofErr w:type="spellStart"/>
+      <w:r>
+        <w:t>api</w:t>
+      </w:r>
+      <w:proofErr w:type="spellEnd"/>
+      <w:r>
+        <w:t>/camera/&lt;</w:t>
+      </w:r>
+      <w:proofErr w:type="spellStart"/>
+      <w:r>
+        <w:t>camera_id</w:t>
+      </w:r>
+      <w:proofErr w:type="spellEnd"/>
+      <w:r>
+        <w:t>&gt;/alert/all/</w:t>
       </w:r>
     </w:p>
     <w:p>
@@ -514,17 +805,33 @@
     </w:p>
     <w:p>
       <w:r>
-        <w:t>Request: GET api/camera/all/alert/all/</w:t>
-      </w:r>
-    </w:p>
-    <w:p>
-      <w:pPr>
-        <w:rPr>
-          <w:rStyle w:val="a8"/>
-        </w:rPr>
-      </w:pPr>
-      <w:r>
-        <w:t>Response: json:</w:t>
+        <w:t xml:space="preserve">Request: GET </w:t>
+      </w:r>
+      <w:proofErr w:type="spellStart"/>
+      <w:r>
+        <w:t>api</w:t>
+      </w:r>
+      <w:proofErr w:type="spellEnd"/>
+      <w:r>
+        <w:t>/camera/all/alert/all/</w:t>
+      </w:r>
+    </w:p>
+    <w:p>
+      <w:pPr>
+        <w:rPr>
+          <w:rStyle w:val="a8"/>
+        </w:rPr>
+      </w:pPr>
+      <w:r>
+        <w:t xml:space="preserve">Response: </w:t>
+      </w:r>
+      <w:proofErr w:type="spellStart"/>
+      <w:r>
+        <w:t>json</w:t>
+      </w:r>
+      <w:proofErr w:type="spellEnd"/>
+      <w:r>
+        <w:t>:</w:t>
       </w:r>
       <w:r>
         <w:t xml:space="preserve"> </w:t>
@@ -557,7 +864,35 @@
         <w:rPr>
           <w:rStyle w:val="a8"/>
         </w:rPr>
-        <w:t>{“id”: string, “url”: string</w:t>
+        <w:t xml:space="preserve">{“id”: </w:t>
+      </w:r>
+      <w:proofErr w:type="spellStart"/>
+      <w:r>
+        <w:rPr>
+          <w:rStyle w:val="a8"/>
+        </w:rPr>
+        <w:t>int</w:t>
+      </w:r>
+      <w:proofErr w:type="spellEnd"/>
+      <w:r>
+        <w:rPr>
+          <w:rStyle w:val="a8"/>
+        </w:rPr>
+        <w:t>, “</w:t>
+      </w:r>
+      <w:proofErr w:type="spellStart"/>
+      <w:r>
+        <w:rPr>
+          <w:rStyle w:val="a8"/>
+        </w:rPr>
+        <w:t>url</w:t>
+      </w:r>
+      <w:proofErr w:type="spellEnd"/>
+      <w:r>
+        <w:rPr>
+          <w:rStyle w:val="a8"/>
+        </w:rPr>
+        <w:t>”: string</w:t>
       </w:r>
       <w:r>
         <w:rPr>
@@ -575,19 +910,7 @@
         <w:rPr>
           <w:rStyle w:val="a8"/>
         </w:rPr>
-        <w:t>[&lt;alert</w:t>
-      </w:r>
-      <w:r>
-        <w:rPr>
-          <w:rStyle w:val="a8"/>
-        </w:rPr>
-        <w:t>s</w:t>
-      </w:r>
-      <w:r>
-        <w:rPr>
-          <w:rStyle w:val="a8"/>
-        </w:rPr>
-        <w:t xml:space="preserve"> data&gt;]</w:t>
+        <w:t>[&lt;alerts data&gt;]</w:t>
       </w:r>
       <w:r>
         <w:rPr>
@@ -614,6 +937,131 @@
           <w:rStyle w:val="a8"/>
         </w:rPr>
       </w:pPr>
+    </w:p>
+    <w:p>
+      <w:pPr>
+        <w:pStyle w:val="a4"/>
+        <w:rPr>
+          <w:rStyle w:val="a8"/>
+          <w:i w:val="0"/>
+          <w:iCs w:val="0"/>
+          <w:color w:val="5A5A5A" w:themeColor="text1" w:themeTint="A5"/>
+        </w:rPr>
+      </w:pPr>
+      <w:r>
+        <w:rPr>
+          <w:rStyle w:val="a8"/>
+          <w:i w:val="0"/>
+          <w:iCs w:val="0"/>
+          <w:color w:val="5A5A5A" w:themeColor="text1" w:themeTint="A5"/>
+        </w:rPr>
+        <w:t>Enable</w:t>
+      </w:r>
+      <w:r>
+        <w:rPr>
+          <w:rStyle w:val="a8"/>
+          <w:i w:val="0"/>
+          <w:iCs w:val="0"/>
+          <w:color w:val="5A5A5A" w:themeColor="text1" w:themeTint="A5"/>
+        </w:rPr>
+        <w:t>/Disable</w:t>
+      </w:r>
+      <w:r>
+        <w:rPr>
+          <w:rStyle w:val="a8"/>
+          <w:i w:val="0"/>
+          <w:iCs w:val="0"/>
+          <w:color w:val="5A5A5A" w:themeColor="text1" w:themeTint="A5"/>
+        </w:rPr>
+        <w:t xml:space="preserve"> camera</w:t>
+      </w:r>
+    </w:p>
+    <w:p>
+      <w:r>
+        <w:t>PUT</w:t>
+      </w:r>
+      <w:r>
+        <w:t xml:space="preserve"> /</w:t>
+      </w:r>
+      <w:proofErr w:type="spellStart"/>
+      <w:r>
+        <w:t>api</w:t>
+      </w:r>
+      <w:proofErr w:type="spellEnd"/>
+      <w:r>
+        <w:t>/camera/&lt;</w:t>
+      </w:r>
+      <w:proofErr w:type="spellStart"/>
+      <w:r>
+        <w:t>camera_id</w:t>
+      </w:r>
+      <w:proofErr w:type="spellEnd"/>
+      <w:r>
+        <w:t>&gt;/enable</w:t>
+      </w:r>
+      <w:r>
+        <w:t>d</w:t>
+      </w:r>
+    </w:p>
+    <w:p>
+      <w:pPr>
+        <w:rPr>
+          <w:rStyle w:val="a8"/>
+        </w:rPr>
+      </w:pPr>
+      <w:r>
+        <w:t xml:space="preserve">Payload: </w:t>
+      </w:r>
+      <w:proofErr w:type="spellStart"/>
+      <w:r>
+        <w:t>json</w:t>
+      </w:r>
+      <w:proofErr w:type="spellEnd"/>
+      <w:r>
+        <w:t xml:space="preserve">: </w:t>
+      </w:r>
+      <w:r>
+        <w:rPr>
+          <w:rStyle w:val="a8"/>
+        </w:rPr>
+        <w:t>{</w:t>
+      </w:r>
+      <w:r>
+        <w:rPr>
+          <w:rStyle w:val="a8"/>
+        </w:rPr>
+        <w:t>“</w:t>
+      </w:r>
+      <w:r>
+        <w:rPr>
+          <w:rStyle w:val="a8"/>
+        </w:rPr>
+        <w:t>enable</w:t>
+      </w:r>
+      <w:r>
+        <w:rPr>
+          <w:rStyle w:val="a8"/>
+        </w:rPr>
+        <w:t>d</w:t>
+      </w:r>
+      <w:r>
+        <w:rPr>
+          <w:rStyle w:val="a8"/>
+        </w:rPr>
+        <w:t xml:space="preserve">”: </w:t>
+      </w:r>
+      <w:r>
+        <w:rPr>
+          <w:rStyle w:val="a8"/>
+        </w:rPr>
+        <w:t>bool</w:t>
+      </w:r>
+      <w:r>
+        <w:rPr>
+          <w:rStyle w:val="a8"/>
+        </w:rPr>
+        <w:t>}</w:t>
+      </w:r>
     </w:p>
     <w:p>
       <w:pPr>

</xml_diff>